<commit_message>
modified:   doc/Hardware_Software_Interface.pptx modified:   doc/system_description.docx Added and changed preliminary versions of documents
deleted:    taurus/can/doc/templates/hsk-libs
Removed unneeded library
</commit_message>
<xml_diff>
--- a/doc/system_description.docx
+++ b/doc/system_description.docx
@@ -25,7 +25,13 @@
         <w:rPr>
           <w:lang w:val="en-GB"/>
         </w:rPr>
-        <w:t>The  PATH CACC installation on a given vehicle comprises a PC-104 computer running</w:t>
+        <w:t>The PATH</w:t>
+      </w:r>
+      <w:r>
+        <w:rPr>
+          <w:lang w:val="en-GB"/>
+        </w:rPr>
+        <w:t xml:space="preserve"> CACC installation on a given vehicle comprises a PC-104 computer running</w:t>
       </w:r>
       <w:r>
         <w:rPr>
@@ -164,7 +170,21 @@
         <w:rPr>
           <w:lang w:val="en-GB"/>
         </w:rPr>
-        <w:t>that is running QNX 7.0 contains a control algorithm and four software interfaces corresponding to the hardware subsystems. Interprocess communication is done using native QNX messaging and a memory server called db_slv that is registered with QNX.</w:t>
+        <w:t xml:space="preserve">that is running QNX 7.0 contains a control algorithm and four software interfaces corresponding to the hardware subsystems. Interprocess communication is done using native QNX </w:t>
+      </w:r>
+      <w:proofErr w:type="gramStart"/>
+      <w:r>
+        <w:rPr>
+          <w:lang w:val="en-GB"/>
+        </w:rPr>
+        <w:t>messaging</w:t>
+      </w:r>
+      <w:proofErr w:type="gramEnd"/>
+      <w:r>
+        <w:rPr>
+          <w:lang w:val="en-GB"/>
+        </w:rPr>
+        <w:t xml:space="preserve"> and a memory server called db_slv that is registered with QNX.</w:t>
       </w:r>
     </w:p>
     <w:p>
@@ -190,35 +210,7 @@
         <w:rPr>
           <w:lang w:val="en-GB"/>
         </w:rPr>
-        <w:t xml:space="preserve">The control algorithm and interfaces of slide 1 are broken out into the corresponding programs. The control algorithm is </w:t>
-      </w:r>
-      <w:proofErr w:type="spellStart"/>
-      <w:r>
-        <w:rPr>
-          <w:lang w:val="en-GB"/>
-        </w:rPr>
-        <w:t>argonne_cacc</w:t>
-      </w:r>
-      <w:proofErr w:type="spellEnd"/>
-      <w:r>
-        <w:rPr>
-          <w:lang w:val="en-GB"/>
-        </w:rPr>
-        <w:t xml:space="preserve">, the hardware drivers in black transduce and encode data from the CAN buses, C-V2X radio, GPS, and HMI, and the database clients in blue convert raw data into physical units for use by </w:t>
-      </w:r>
-      <w:proofErr w:type="spellStart"/>
-      <w:r>
-        <w:rPr>
-          <w:lang w:val="en-GB"/>
-        </w:rPr>
-        <w:t>argonne_cacc</w:t>
-      </w:r>
-      <w:proofErr w:type="spellEnd"/>
-      <w:r>
-        <w:rPr>
-          <w:lang w:val="en-GB"/>
-        </w:rPr>
-        <w:t>.</w:t>
+        <w:t>The control algorithm and interfaces of slide 1 are broken out into the corresponding programs. The control algorithm is argonne_cacc, the hardware drivers in black transduce and encode data from the CAN buses, C-V2X radio, GPS, and HMI, and the database clients in blue convert raw data into physical units for use by argonne_cacc.</w:t>
       </w:r>
     </w:p>
     <w:p>
@@ -244,63 +236,58 @@
         <w:rPr>
           <w:lang w:val="en-GB"/>
         </w:rPr>
-        <w:t xml:space="preserve">Depiction of the RSU and signal controller inside the roadside cabinet.  In the old setup at UC Berkeley there was a wireless modem that connected with the UC backhaul and then to the Windows computer running </w:t>
-      </w:r>
-      <w:proofErr w:type="spellStart"/>
-      <w:r>
-        <w:rPr>
-          <w:lang w:val="en-GB"/>
-        </w:rPr>
-        <w:t>Aimsun</w:t>
-      </w:r>
-      <w:proofErr w:type="spellEnd"/>
-      <w:r>
-        <w:rPr>
-          <w:lang w:val="en-GB"/>
-        </w:rPr>
-        <w:t xml:space="preserve">.  This would be replaced by </w:t>
-      </w:r>
-      <w:r>
-        <w:rPr>
-          <w:lang w:val="en-GB"/>
-        </w:rPr>
-        <w:t xml:space="preserve">the </w:t>
-      </w:r>
-      <w:proofErr w:type="spellStart"/>
-      <w:r>
-        <w:rPr>
-          <w:lang w:val="en-GB"/>
-        </w:rPr>
-        <w:t>Cohda</w:t>
-      </w:r>
-      <w:proofErr w:type="spellEnd"/>
-      <w:r>
-        <w:rPr>
-          <w:lang w:val="en-GB"/>
-        </w:rPr>
-        <w:t xml:space="preserve"> or Harman RSU </w:t>
-      </w:r>
-    </w:p>
-    <w:p>
-      <w:pPr>
-        <w:rPr>
-          <w:lang w:val="en-GB"/>
-        </w:rPr>
-      </w:pPr>
-    </w:p>
-    <w:p>
-      <w:pPr>
-        <w:rPr>
-          <w:lang w:val="en-GB"/>
-        </w:rPr>
-      </w:pPr>
-    </w:p>
-    <w:p>
-      <w:pPr>
-        <w:rPr>
-          <w:lang w:val="en-GB"/>
-        </w:rPr>
-      </w:pPr>
+        <w:t xml:space="preserve">Depiction of the RSU and signal controller inside the roadside cabinet.  In the old setup at UC Berkeley there was a wireless modem that connected with the UC backhaul and then to the Windows computer running Aimsun. </w:t>
+      </w:r>
+    </w:p>
+    <w:p>
+      <w:pPr>
+        <w:rPr>
+          <w:lang w:val="en-GB"/>
+        </w:rPr>
+      </w:pPr>
+      <w:r>
+        <w:rPr>
+          <w:lang w:val="en-GB"/>
+        </w:rPr>
+        <w:t>Slide 4:</w:t>
+      </w:r>
+      <w:r>
+        <w:rPr>
+          <w:lang w:val="en-GB"/>
+        </w:rPr>
+        <w:t xml:space="preserve"> Human-Machine Interface</w:t>
+      </w:r>
+    </w:p>
+    <w:p>
+      <w:pPr>
+        <w:rPr>
+          <w:lang w:val="en-GB"/>
+        </w:rPr>
+      </w:pPr>
+      <w:r>
+        <w:rPr>
+          <w:lang w:val="en-GB"/>
+        </w:rPr>
+        <w:t xml:space="preserve">Screenshot of the HMI. </w:t>
+      </w:r>
+      <w:r>
+        <w:rPr>
+          <w:lang w:val="en-GB"/>
+        </w:rPr>
+        <w:t xml:space="preserve">The five actuators/indicators in the upper left corner are for requesting </w:t>
+      </w:r>
+      <w:r>
+        <w:rPr>
+          <w:lang w:val="en-GB"/>
+        </w:rPr>
+        <w:t xml:space="preserve">different control modes; the current control mode is </w:t>
+      </w:r>
+      <w:r>
+        <w:rPr>
+          <w:lang w:val="en-GB"/>
+        </w:rPr>
+        <w:t>displayed in blue. The plots in the lower left corner give the speed of the ego vehicle and other vehicles. The sliders in the upper right corner are for setting the cruise speed, time gap and performance factor. The time gap control in the right middle allows the driver to select one of five time gaps; the bars indicate the current time gap. The plots in the lower left corner give the requested and actual time gap to the preceding vehicle.</w:t>
+      </w:r>
     </w:p>
     <w:sectPr>
       <w:pgSz w:w="12240" w:h="15840"/>

</xml_diff>